<commit_message>
Just a change in the word file
Changed a sentence in word file
</commit_message>
<xml_diff>
--- a/ADS103_A4_Post-Mortem.docx
+++ b/ADS103_A4_Post-Mortem.docx
@@ -76,7 +76,23 @@
           <w:sz w:val="24"/>
           <w:szCs w:val="24"/>
         </w:rPr>
-        <w:t xml:space="preserve"> as its just a fixed data structure using an array and populating it just needed a utility function which made it relatively simple to reset the board again after/or during gameplay. </w:t>
+        <w:t xml:space="preserve"> as </w:t>
+      </w:r>
+      <w:proofErr w:type="spellStart"/>
+      <w:r>
+        <w:rPr>
+          <w:sz w:val="24"/>
+          <w:szCs w:val="24"/>
+        </w:rPr>
+        <w:t>its</w:t>
+      </w:r>
+      <w:proofErr w:type="spellEnd"/>
+      <w:r>
+        <w:rPr>
+          <w:sz w:val="24"/>
+          <w:szCs w:val="24"/>
+        </w:rPr>
+        <w:t xml:space="preserve"> just a fixed data structure using an array and populating it just needed a utility function which made it relatively simple to reset the board again after/or during gameplay. </w:t>
       </w:r>
       <w:r>
         <w:rPr>
@@ -211,7 +227,21 @@
           <w:sz w:val="24"/>
           <w:szCs w:val="24"/>
         </w:rPr>
-        <w:t>felt that there is definitely a more efficient way of creating the AI which involves mathematical processing of some sort. However, the AI still fulfils the task albeit it took way too many lines of code to achieve.</w:t>
+        <w:t>felt that there is definitely a more efficient way of creating the AI which involves mathematical processing of some sort.</w:t>
+      </w:r>
+      <w:r>
+        <w:rPr>
+          <w:sz w:val="24"/>
+          <w:szCs w:val="24"/>
+        </w:rPr>
+        <w:t xml:space="preserve"> Similar to pathfinding, it will assign an integer value to each spot and depending on the current value of the other player, the algorithm will find the next spot with the highest value and replace it.</w:t>
+      </w:r>
+      <w:r>
+        <w:rPr>
+          <w:sz w:val="24"/>
+          <w:szCs w:val="24"/>
+        </w:rPr>
+        <w:t xml:space="preserve"> However, the AI still fulfils the task albeit it took way too many lines of code to achieve.</w:t>
       </w:r>
     </w:p>
     <w:p>
@@ -370,6 +400,7 @@
     <w:lsdException w:name="HTML Sample" w:semiHidden="1" w:unhideWhenUsed="1"/>
     <w:lsdException w:name="HTML Typewriter" w:semiHidden="1" w:unhideWhenUsed="1"/>
     <w:lsdException w:name="HTML Variable" w:semiHidden="1" w:unhideWhenUsed="1"/>
+    <w:lsdException w:name="Normal Table" w:semiHidden="1" w:unhideWhenUsed="1"/>
     <w:lsdException w:name="annotation subject" w:semiHidden="1" w:unhideWhenUsed="1"/>
     <w:lsdException w:name="No List" w:semiHidden="1" w:unhideWhenUsed="1"/>
     <w:lsdException w:name="Outline List 1" w:semiHidden="1" w:unhideWhenUsed="1"/>
@@ -416,8 +447,10 @@
     <w:lsdException w:name="Table Subtle 2" w:semiHidden="1" w:unhideWhenUsed="1"/>
     <w:lsdException w:name="Table Web 1" w:semiHidden="1" w:unhideWhenUsed="1"/>
     <w:lsdException w:name="Table Web 2" w:semiHidden="1" w:unhideWhenUsed="1"/>
+    <w:lsdException w:name="Table Web 3" w:semiHidden="1" w:unhideWhenUsed="1"/>
     <w:lsdException w:name="Balloon Text" w:semiHidden="1" w:unhideWhenUsed="1"/>
     <w:lsdException w:name="Table Grid" w:uiPriority="39"/>
+    <w:lsdException w:name="Table Theme" w:semiHidden="1" w:unhideWhenUsed="1"/>
     <w:lsdException w:name="Placeholder Text" w:semiHidden="1"/>
     <w:lsdException w:name="No Spacing" w:uiPriority="1" w:qFormat="1"/>
     <w:lsdException w:name="Light Shading" w:uiPriority="60"/>

</xml_diff>